<commit_message>
add test result files
</commit_message>
<xml_diff>
--- a/src/test/manual_test_files/StressTest_Jmeter.docx
+++ b/src/test/manual_test_files/StressTest_Jmeter.docx
@@ -10,10 +10,15 @@
         <w:t>Test link:</w:t>
       </w:r>
       <w:r>
-        <w:t xml:space="preserve"> </w:t>
-      </w:r>
-      <w:r>
-        <w:t>/incidents?page=0</w:t>
+        <w:t xml:space="preserve"> /</w:t>
+      </w:r>
+      <w:proofErr w:type="spellStart"/>
+      <w:r>
+        <w:t>incidents?page</w:t>
+      </w:r>
+      <w:proofErr w:type="spellEnd"/>
+      <w:r>
+        <w:t>=0</w:t>
       </w:r>
     </w:p>
     <w:p>
@@ -32,6 +37,7 @@
           <w:numId w:val="2"/>
         </w:numPr>
       </w:pPr>
+      <w:proofErr w:type="spellStart"/>
       <w:r>
         <w:t>C</w:t>
       </w:r>
@@ -39,7 +45,14 @@
         <w:rPr>
           <w:rFonts w:hint="eastAsia"/>
         </w:rPr>
-        <w:t>pu: M1</w:t>
+        <w:t>pu</w:t>
+      </w:r>
+      <w:proofErr w:type="spellEnd"/>
+      <w:r>
+        <w:rPr>
+          <w:rFonts w:hint="eastAsia"/>
+        </w:rPr>
+        <w:t>: M1</w:t>
       </w:r>
     </w:p>
     <w:p>
@@ -49,9 +62,6 @@
           <w:ilvl w:val="0"/>
           <w:numId w:val="2"/>
         </w:numPr>
-        <w:rPr>
-          <w:rFonts w:hint="eastAsia"/>
-        </w:rPr>
       </w:pPr>
       <w:r>
         <w:t>M</w:t>
@@ -63,19 +73,8 @@
         <w:t>emory: 16G</w:t>
       </w:r>
     </w:p>
+    <w:p/>
     <w:p>
-      <w:pPr>
-        <w:rPr>
-          <w:rFonts w:hint="eastAsia"/>
-        </w:rPr>
-      </w:pPr>
-    </w:p>
-    <w:p>
-      <w:pPr>
-        <w:rPr>
-          <w:rFonts w:hint="eastAsia"/>
-        </w:rPr>
-      </w:pPr>
       <w:r>
         <w:t xml:space="preserve">- </w:t>
       </w:r>
@@ -94,8 +93,11 @@
     </w:p>
     <w:p>
       <w:r>
+        <w:rPr>
+          <w:noProof/>
+        </w:rPr>
         <w:drawing>
-          <wp:inline distT="0" distB="0" distL="0" distR="0" wp14:anchorId="78A42288" wp14:editId="1292F66B">
+          <wp:inline distT="0" distB="0" distL="0" distR="0" wp14:anchorId="78A42288" wp14:editId="2201B80C">
             <wp:extent cx="6645910" cy="396240"/>
             <wp:effectExtent l="0" t="0" r="0" b="0"/>
             <wp:docPr id="815410835" name="图片 1"/>
@@ -110,7 +112,13 @@
                     <pic:cNvPicPr/>
                   </pic:nvPicPr>
                   <pic:blipFill>
-                    <a:blip r:embed="rId5"/>
+                    <a:blip r:embed="rId5" cstate="screen">
+                      <a:extLst>
+                        <a:ext uri="{28A0092B-C50C-407E-A947-70E740481C1C}">
+                          <a14:useLocalDpi xmlns:a14="http://schemas.microsoft.com/office/drawing/2010/main"/>
+                        </a:ext>
+                      </a:extLst>
+                    </a:blip>
                     <a:stretch>
                       <a:fillRect/>
                     </a:stretch>
@@ -133,8 +141,11 @@
     </w:p>
     <w:p>
       <w:r>
+        <w:rPr>
+          <w:noProof/>
+        </w:rPr>
         <w:drawing>
-          <wp:inline distT="0" distB="0" distL="0" distR="0" wp14:anchorId="5C1B969D" wp14:editId="76A07A82">
+          <wp:inline distT="0" distB="0" distL="0" distR="0" wp14:anchorId="5C1B969D" wp14:editId="160A3E38">
             <wp:extent cx="6645910" cy="306705"/>
             <wp:effectExtent l="0" t="0" r="0" b="0"/>
             <wp:docPr id="445434688" name="图片 1"/>
@@ -149,7 +160,13 @@
                     <pic:cNvPicPr/>
                   </pic:nvPicPr>
                   <pic:blipFill>
-                    <a:blip r:embed="rId6"/>
+                    <a:blip r:embed="rId6" cstate="screen">
+                      <a:extLst>
+                        <a:ext uri="{28A0092B-C50C-407E-A947-70E740481C1C}">
+                          <a14:useLocalDpi xmlns:a14="http://schemas.microsoft.com/office/drawing/2010/main"/>
+                        </a:ext>
+                      </a:extLst>
+                    </a:blip>
                     <a:stretch>
                       <a:fillRect/>
                     </a:stretch>
@@ -172,11 +189,6 @@
     </w:p>
     <w:p/>
     <w:p>
-      <w:pPr>
-        <w:rPr>
-          <w:rFonts w:hint="eastAsia"/>
-        </w:rPr>
-      </w:pPr>
       <w:r>
         <w:t xml:space="preserve">- </w:t>
       </w:r>
@@ -218,14 +230,12 @@
       </w:r>
     </w:p>
     <w:p>
-      <w:pPr>
+      <w:r>
         <w:rPr>
-          <w:rFonts w:hint="eastAsia"/>
+          <w:noProof/>
         </w:rPr>
-      </w:pPr>
-      <w:r>
         <w:drawing>
-          <wp:inline distT="0" distB="0" distL="0" distR="0" wp14:anchorId="7F4E3F9E" wp14:editId="2297DA8C">
+          <wp:inline distT="0" distB="0" distL="0" distR="0" wp14:anchorId="7F4E3F9E" wp14:editId="58BAEC5B">
             <wp:extent cx="6645910" cy="418465"/>
             <wp:effectExtent l="0" t="0" r="0" b="635"/>
             <wp:docPr id="939554815" name="图片 1"/>
@@ -240,7 +250,13 @@
                     <pic:cNvPicPr/>
                   </pic:nvPicPr>
                   <pic:blipFill>
-                    <a:blip r:embed="rId7"/>
+                    <a:blip r:embed="rId7" cstate="screen">
+                      <a:extLst>
+                        <a:ext uri="{28A0092B-C50C-407E-A947-70E740481C1C}">
+                          <a14:useLocalDpi xmlns:a14="http://schemas.microsoft.com/office/drawing/2010/main"/>
+                        </a:ext>
+                      </a:extLst>
+                    </a:blip>
                     <a:stretch>
                       <a:fillRect/>
                     </a:stretch>
@@ -263,8 +279,11 @@
     </w:p>
     <w:p>
       <w:r>
+        <w:rPr>
+          <w:noProof/>
+        </w:rPr>
         <w:drawing>
-          <wp:inline distT="0" distB="0" distL="0" distR="0" wp14:anchorId="37F1D7DF" wp14:editId="19ABC7F7">
+          <wp:inline distT="0" distB="0" distL="0" distR="0" wp14:anchorId="37F1D7DF" wp14:editId="1915145D">
             <wp:extent cx="6645910" cy="328295"/>
             <wp:effectExtent l="0" t="0" r="0" b="1905"/>
             <wp:docPr id="715482094" name="图片 1"/>
@@ -279,7 +298,13 @@
                     <pic:cNvPicPr/>
                   </pic:nvPicPr>
                   <pic:blipFill>
-                    <a:blip r:embed="rId8"/>
+                    <a:blip r:embed="rId8" cstate="screen">
+                      <a:extLst>
+                        <a:ext uri="{28A0092B-C50C-407E-A947-70E740481C1C}">
+                          <a14:useLocalDpi xmlns:a14="http://schemas.microsoft.com/office/drawing/2010/main"/>
+                        </a:ext>
+                      </a:extLst>
+                    </a:blip>
                     <a:stretch>
                       <a:fillRect/>
                     </a:stretch>
@@ -301,11 +326,6 @@
       </w:r>
     </w:p>
     <w:p>
-      <w:pPr>
-        <w:rPr>
-          <w:rFonts w:hint="eastAsia"/>
-        </w:rPr>
-      </w:pPr>
       <w:r>
         <w:t>C</w:t>
       </w:r>
@@ -325,13 +345,7 @@
         <w:t xml:space="preserve">aching reduced the overall cost after increased users. </w:t>
       </w:r>
     </w:p>
-    <w:p>
-      <w:pPr>
-        <w:rPr>
-          <w:rFonts w:hint="eastAsia"/>
-        </w:rPr>
-      </w:pPr>
-    </w:p>
+    <w:p/>
     <w:sectPr>
       <w:pgSz w:w="11906" w:h="16838"/>
       <w:pgMar w:top="720" w:right="720" w:bottom="720" w:left="720" w:header="851" w:footer="992" w:gutter="0"/>

</xml_diff>

<commit_message>
added one more stress test case.
</commit_message>
<xml_diff>
--- a/src/test/manual_test_files/StressTest_Jmeter.docx
+++ b/src/test/manual_test_files/StressTest_Jmeter.docx
@@ -346,6 +346,129 @@
       </w:r>
     </w:p>
     <w:p/>
+    <w:p>
+      <w:pPr>
+        <w:rPr>
+          <w:rFonts w:hint="eastAsia"/>
+        </w:rPr>
+      </w:pPr>
+      <w:r>
+        <w:t xml:space="preserve">- </w:t>
+      </w:r>
+      <w:r>
+        <w:rPr>
+          <w:rFonts w:hint="eastAsia"/>
+        </w:rPr>
+        <w:t xml:space="preserve">Total user: 1000 users. Period: </w:t>
+      </w:r>
+      <w:r>
+        <w:rPr>
+          <w:rFonts w:hint="eastAsia"/>
+        </w:rPr>
+        <w:t>1</w:t>
+      </w:r>
+      <w:r>
+        <w:rPr>
+          <w:rFonts w:hint="eastAsia"/>
+        </w:rPr>
+        <w:t>0s; loop count: 10</w:t>
+      </w:r>
+    </w:p>
+    <w:p>
+      <w:r>
+        <w:drawing>
+          <wp:inline distT="0" distB="0" distL="0" distR="0" wp14:anchorId="47DB5875" wp14:editId="71F7525F">
+            <wp:extent cx="6645910" cy="634365"/>
+            <wp:effectExtent l="0" t="0" r="0" b="635"/>
+            <wp:docPr id="1280004157" name="图片 1"/>
+            <wp:cNvGraphicFramePr>
+              <a:graphicFrameLocks xmlns:a="http://schemas.openxmlformats.org/drawingml/2006/main" noChangeAspect="1"/>
+            </wp:cNvGraphicFramePr>
+            <a:graphic xmlns:a="http://schemas.openxmlformats.org/drawingml/2006/main">
+              <a:graphicData uri="http://schemas.openxmlformats.org/drawingml/2006/picture">
+                <pic:pic xmlns:pic="http://schemas.openxmlformats.org/drawingml/2006/picture">
+                  <pic:nvPicPr>
+                    <pic:cNvPr id="1280004157" name=""/>
+                    <pic:cNvPicPr/>
+                  </pic:nvPicPr>
+                  <pic:blipFill>
+                    <a:blip r:embed="rId9" cstate="screen">
+                      <a:extLst>
+                        <a:ext uri="{28A0092B-C50C-407E-A947-70E740481C1C}">
+                          <a14:useLocalDpi xmlns:a14="http://schemas.microsoft.com/office/drawing/2010/main"/>
+                        </a:ext>
+                      </a:extLst>
+                    </a:blip>
+                    <a:stretch>
+                      <a:fillRect/>
+                    </a:stretch>
+                  </pic:blipFill>
+                  <pic:spPr>
+                    <a:xfrm>
+                      <a:off x="0" y="0"/>
+                      <a:ext cx="6645910" cy="634365"/>
+                    </a:xfrm>
+                    <a:prstGeom prst="rect">
+                      <a:avLst/>
+                    </a:prstGeom>
+                  </pic:spPr>
+                </pic:pic>
+              </a:graphicData>
+            </a:graphic>
+          </wp:inline>
+        </w:drawing>
+      </w:r>
+    </w:p>
+    <w:p>
+      <w:pPr>
+        <w:rPr>
+          <w:rFonts w:hint="eastAsia"/>
+        </w:rPr>
+      </w:pPr>
+      <w:r>
+        <w:drawing>
+          <wp:inline distT="0" distB="0" distL="0" distR="0" wp14:anchorId="45A237A7" wp14:editId="43F39065">
+            <wp:extent cx="6645910" cy="547370"/>
+            <wp:effectExtent l="0" t="0" r="0" b="0"/>
+            <wp:docPr id="1034730853" name="图片 1"/>
+            <wp:cNvGraphicFramePr>
+              <a:graphicFrameLocks xmlns:a="http://schemas.openxmlformats.org/drawingml/2006/main" noChangeAspect="1"/>
+            </wp:cNvGraphicFramePr>
+            <a:graphic xmlns:a="http://schemas.openxmlformats.org/drawingml/2006/main">
+              <a:graphicData uri="http://schemas.openxmlformats.org/drawingml/2006/picture">
+                <pic:pic xmlns:pic="http://schemas.openxmlformats.org/drawingml/2006/picture">
+                  <pic:nvPicPr>
+                    <pic:cNvPr id="1034730853" name=""/>
+                    <pic:cNvPicPr/>
+                  </pic:nvPicPr>
+                  <pic:blipFill>
+                    <a:blip r:embed="rId10" cstate="screen">
+                      <a:extLst>
+                        <a:ext uri="{28A0092B-C50C-407E-A947-70E740481C1C}">
+                          <a14:useLocalDpi xmlns:a14="http://schemas.microsoft.com/office/drawing/2010/main"/>
+                        </a:ext>
+                      </a:extLst>
+                    </a:blip>
+                    <a:stretch>
+                      <a:fillRect/>
+                    </a:stretch>
+                  </pic:blipFill>
+                  <pic:spPr>
+                    <a:xfrm>
+                      <a:off x="0" y="0"/>
+                      <a:ext cx="6645910" cy="547370"/>
+                    </a:xfrm>
+                    <a:prstGeom prst="rect">
+                      <a:avLst/>
+                    </a:prstGeom>
+                  </pic:spPr>
+                </pic:pic>
+              </a:graphicData>
+            </a:graphic>
+          </wp:inline>
+        </w:drawing>
+      </w:r>
+    </w:p>
     <w:sectPr>
       <w:pgSz w:w="11906" w:h="16838"/>
       <w:pgMar w:top="720" w:right="720" w:bottom="720" w:left="720" w:header="851" w:footer="992" w:gutter="0"/>

</xml_diff>